<commit_message>
clarify jetson io file
</commit_message>
<xml_diff>
--- a/Software/JetsonBringupDirections.docx
+++ b/Software/JetsonBringupDirections.docx
@@ -52,22 +52,7 @@
           <w:szCs w:val="21"/>
           <w14:ligatures w14:val="none"/>
         </w:rPr>
-        <w:t>opt/nvidia/io-config</w:t>
-      </w:r>
-      <w:r>
-        <w:t>:</w:t>
-      </w:r>
-    </w:p>
-    <w:p>
-      <w:pPr>
-        <w:pStyle w:val="ListParagraph"/>
-        <w:numPr>
-          <w:ilvl w:val="0"/>
-          <w:numId w:val="2"/>
-        </w:numPr>
-      </w:pPr>
-      <w:r>
-        <w:t xml:space="preserve">Call </w:t>
+        <w:t>opt/nvidia/</w:t>
       </w:r>
       <w:r>
         <w:rPr>
@@ -78,7 +63,66 @@
           <w:szCs w:val="21"/>
           <w14:ligatures w14:val="none"/>
         </w:rPr>
-        <w:t>sudo python3 io-config.py</w:t>
+        <w:t>jetson-</w:t>
+      </w:r>
+      <w:r>
+        <w:rPr>
+          <w:rFonts w:ascii="Courier New" w:eastAsia="Times New Roman" w:hAnsi="Courier New" w:cs="Courier New"/>
+          <w:color w:val="000000"/>
+          <w:kern w:val="0"/>
+          <w:sz w:val="21"/>
+          <w:szCs w:val="21"/>
+          <w14:ligatures w14:val="none"/>
+        </w:rPr>
+        <w:t>io</w:t>
+      </w:r>
+      <w:r>
+        <w:t>:</w:t>
+      </w:r>
+    </w:p>
+    <w:p>
+      <w:pPr>
+        <w:pStyle w:val="ListParagraph"/>
+        <w:numPr>
+          <w:ilvl w:val="0"/>
+          <w:numId w:val="2"/>
+        </w:numPr>
+      </w:pPr>
+      <w:r>
+        <w:t xml:space="preserve">Call </w:t>
+      </w:r>
+      <w:r>
+        <w:rPr>
+          <w:rFonts w:ascii="Courier New" w:eastAsia="Times New Roman" w:hAnsi="Courier New" w:cs="Courier New"/>
+          <w:color w:val="000000"/>
+          <w:kern w:val="0"/>
+          <w:sz w:val="21"/>
+          <w:szCs w:val="21"/>
+          <w14:ligatures w14:val="none"/>
+        </w:rPr>
+        <w:t xml:space="preserve">sudo python3 </w:t>
+      </w:r>
+      <w:r>
+        <w:rPr>
+          <w:rFonts w:ascii="Courier New" w:eastAsia="Times New Roman" w:hAnsi="Courier New" w:cs="Courier New"/>
+          <w:color w:val="000000"/>
+          <w:kern w:val="0"/>
+          <w:sz w:val="21"/>
+          <w:szCs w:val="21"/>
+          <w14:ligatures w14:val="none"/>
+        </w:rPr>
+        <w:t>jetson-</w:t>
+      </w:r>
+      <w:r>
+        <w:rPr>
+          <w:rFonts w:ascii="Courier New" w:eastAsia="Times New Roman" w:hAnsi="Courier New" w:cs="Courier New"/>
+          <w:color w:val="000000"/>
+          <w:kern w:val="0"/>
+          <w:sz w:val="21"/>
+          <w:szCs w:val="21"/>
+          <w14:ligatures w14:val="none"/>
+        </w:rPr>
+        <w:t>io.py</w:t>
       </w:r>
     </w:p>
     <w:p>

</xml_diff>